<commit_message>
And comments and explanation according to Forrest's suggestions and questions.
</commit_message>
<xml_diff>
--- a/Personal_modle_file/William_Lv/IM_Protocol(draft).docx
+++ b/Personal_modle_file/William_Lv/IM_Protocol(draft).docx
@@ -653,10 +653,15 @@
           <w:noProof/>
         </w:rPr>
         <w:pict>
-          <v:shape id="_x0000_s1030" type="#_x0000_t47" style="position:absolute;margin-left:239.15pt;margin-top:139pt;width:232.3pt;height:48pt;z-index:251662336" adj="-3189,-15233,-558,,-3808,-17235,-3189,-15233">
+          <v:shape id="_x0000_s1030" type="#_x0000_t47" style="position:absolute;margin-left:239.15pt;margin-top:139pt;width:232.3pt;height:99pt;z-index:251662336" adj="-3189,-7385,-558,1964,-3808,-8356,-3189,-7385">
             <v:textbox>
               <w:txbxContent>
                 <w:p>
+                  <w:pPr>
+                    <w:rPr>
+                      <w:rFonts w:hint="eastAsia"/>
+                    </w:rPr>
+                  </w:pPr>
                   <w:r>
                     <w:rPr>
                       <w:rFonts w:hint="eastAsia"/>
@@ -671,6 +676,48 @@
                       <w:rFonts w:hint="eastAsia"/>
                     </w:rPr>
                     <w:t>，怎么区分？</w:t>
+                  </w:r>
+                </w:p>
+                <w:p>
+                  <w:pPr>
+                    <w:rPr>
+                      <w:color w:val="FF0000"/>
+                    </w:rPr>
+                  </w:pPr>
+                  <w:r>
+                    <w:rPr>
+                      <w:rFonts w:hint="eastAsia"/>
+                      <w:color w:val="FF0000"/>
+                    </w:rPr>
+                    <w:t>可以在</w:t>
+                  </w:r>
+                  <w:r>
+                    <w:rPr>
+                      <w:rFonts w:hint="eastAsia"/>
+                      <w:color w:val="FF0000"/>
+                    </w:rPr>
+                    <w:t>Message Fragment</w:t>
+                  </w:r>
+                  <w:r>
+                    <w:rPr>
+                      <w:rFonts w:hint="eastAsia"/>
+                      <w:color w:val="FF0000"/>
+                    </w:rPr>
+                    <w:t>中的</w:t>
+                  </w:r>
+                  <w:r>
+                    <w:rPr>
+                      <w:rFonts w:hint="eastAsia"/>
+                      <w:color w:val="FF0000"/>
+                    </w:rPr>
+                    <w:t>Type</w:t>
+                  </w:r>
+                  <w:r>
+                    <w:rPr>
+                      <w:rFonts w:hint="eastAsia"/>
+                      <w:color w:val="FF0000"/>
+                    </w:rPr>
+                    <w:t>区分。</w:t>
                   </w:r>
                 </w:p>
               </w:txbxContent>
@@ -786,12 +833,13 @@
         </w:rPr>
         <w:lastRenderedPageBreak/>
         <w:pict>
-          <v:shape id="_x0000_s1028" type="#_x0000_t47" style="position:absolute;left:0;text-align:left;margin-left:205.7pt;margin-top:-2.15pt;width:199.7pt;height:48pt;z-index:251660288" adj="-12239,33368,-649,,-12958,31365,-12239,33368">
+          <v:shape id="_x0000_s1028" type="#_x0000_t47" style="position:absolute;left:0;text-align:left;margin-left:205.7pt;margin-top:-2.15pt;width:199.7pt;height:78.85pt;z-index:251660288" adj="-12239,20312,-649,2465,-12958,19093,-12239,20312">
             <v:textbox>
               <w:txbxContent>
                 <w:p>
                   <w:pPr>
                     <w:rPr>
+                      <w:rFonts w:hint="eastAsia"/>
                       <w:color w:val="000000" w:themeColor="text1"/>
                     </w:rPr>
                   </w:pPr>
@@ -807,6 +855,20 @@
                       <w:color w:val="000000" w:themeColor="text1"/>
                     </w:rPr>
                     <w:t>是什么意思，或者是否放在这里而已，没有什么意义？</w:t>
+                  </w:r>
+                </w:p>
+                <w:p>
+                  <w:pPr>
+                    <w:rPr>
+                      <w:color w:val="FF0000"/>
+                    </w:rPr>
+                  </w:pPr>
+                  <w:r>
+                    <w:rPr>
+                      <w:rFonts w:hint="eastAsia"/>
+                      <w:color w:val="FF0000"/>
+                    </w:rPr>
+                    <w:t>删除</w:t>
                   </w:r>
                 </w:p>
               </w:txbxContent>
@@ -851,12 +913,14 @@
     <w:p>
       <w:pPr>
         <w:rPr>
+          <w:strike/>
           <w:noProof/>
         </w:rPr>
       </w:pPr>
       <w:r>
         <w:rPr>
           <w:rFonts w:hint="eastAsia"/>
+          <w:strike/>
           <w:noProof/>
         </w:rPr>
         <w:t xml:space="preserve">Default value: </w:t>
@@ -864,6 +928,7 @@
       <w:r>
         <w:rPr>
           <w:rFonts w:hint="eastAsia"/>
+          <w:strike/>
           <w:noProof/>
           <w:u w:val="single"/>
         </w:rPr>
@@ -1380,7 +1445,6 @@
     <w:p>
       <w:r>
         <w:rPr>
-          <w:rFonts w:hint="eastAsia"/>
           <w:noProof/>
         </w:rPr>
         <w:pict>
@@ -1402,7 +1466,7 @@
             </v:handles>
             <o:callout v:ext="edit" on="t"/>
           </v:shapetype>
-          <v:shape id="_x0000_s1029" type="#_x0000_t48" style="position:absolute;margin-left:200.55pt;margin-top:21.2pt;width:216.9pt;height:48pt;z-index:251661312" adj="-10496,1733,-5512,,-598,,-10496,1733">
+          <v:shape id="_x0000_s1029" type="#_x0000_t48" style="position:absolute;margin-left:200.55pt;margin-top:21.2pt;width:216.9pt;height:62.1pt;z-index:251661312" adj="-10496,1339,-5512,3130,-598,3130,-10496,1339">
             <v:textbox>
               <w:txbxContent>
                 <w:p>
@@ -1417,6 +1481,27 @@
                       <w:color w:val="000000" w:themeColor="text1"/>
                     </w:rPr>
                     <w:t>但这样会增加编程的复杂性</w:t>
+                  </w:r>
+                </w:p>
+                <w:p>
+                  <w:pPr>
+                    <w:rPr>
+                      <w:color w:val="C00000"/>
+                    </w:rPr>
+                  </w:pPr>
+                  <w:r>
+                    <w:rPr>
+                      <w:rFonts w:hint="eastAsia"/>
+                      <w:color w:val="C00000"/>
+                    </w:rPr>
+                    <w:t>同意你的观点</w:t>
+                  </w:r>
+                  <w:r>
+                    <w:rPr>
+                      <w:rFonts w:hint="eastAsia"/>
+                      <w:color w:val="C00000"/>
+                    </w:rPr>
+                    <w:t>.</w:t>
                   </w:r>
                 </w:p>
               </w:txbxContent>
@@ -2041,58 +2126,74 @@
       </w:pPr>
       <w:r>
         <w:rPr>
-          <w:sz w:val="22"/>
-          <w:szCs w:val="22"/>
+          <w:noProof/>
         </w:rPr>
         <w:lastRenderedPageBreak/>
-        <w:tab/>
-        <w:t>tcpSocket</w:t>
-      </w:r>
-      <w:r>
-        <w:rPr>
-          <w:sz w:val="20"/>
-          <w:szCs w:val="20"/>
-        </w:rPr>
-        <w:t>-&gt;write(block);</w:t>
-      </w:r>
-    </w:p>
-    <w:p>
-      <w:pPr>
-        <w:rPr>
-          <w:sz w:val="20"/>
-          <w:szCs w:val="20"/>
-        </w:rPr>
-      </w:pPr>
-      <w:r>
-        <w:rPr>
-          <w:noProof/>
-          <w:sz w:val="20"/>
-          <w:szCs w:val="20"/>
-        </w:rPr>
         <w:pict>
-          <v:shape id="_x0000_s1031" type="#_x0000_t47" style="position:absolute;margin-left:224.55pt;margin-top:15.85pt;width:284.6pt;height:48pt;z-index:251663360" adj="-13919,28350,-455,,-14424,26348,-13919,28350">
+          <v:shape id="_x0000_s1043" type="#_x0000_t47" style="position:absolute;margin-left:331.7pt;margin-top:-68.95pt;width:122.6pt;height:104.95pt;z-index:251672576" adj="-4537,22660,-1057,1852,-17786,8521,-16614,9436">
             <v:textbox>
               <w:txbxContent>
                 <w:p>
-                  <w:r>
-                    <w:rPr>
-                      <w:rFonts w:hint="eastAsia"/>
-                      <w:color w:val="000000" w:themeColor="text1"/>
-                    </w:rPr>
-                    <w:t>在这里对消息进行细化？</w:t>
-                  </w:r>
-                  <w:r>
-                    <w:rPr>
-                      <w:rFonts w:hint="eastAsia"/>
-                      <w:color w:val="000000" w:themeColor="text1"/>
-                    </w:rPr>
-                    <w:t>如果这些字段是固定的，是不是放在整个数据包的定义里更明显</w:t>
-                  </w:r>
-                  <w:r>
-                    <w:rPr>
-                      <w:rFonts w:hint="eastAsia"/>
-                    </w:rPr>
-                    <w:t>？</w:t>
+                  <w:pPr>
+                    <w:rPr>
+                      <w:color w:val="C00000"/>
+                    </w:rPr>
+                  </w:pPr>
+                  <w:r>
+                    <w:rPr>
+                      <w:rFonts w:hint="eastAsia"/>
+                      <w:color w:val="C00000"/>
+                    </w:rPr>
+                    <w:t xml:space="preserve">Answer: </w:t>
+                  </w:r>
+                  <w:r>
+                    <w:rPr>
+                      <w:rFonts w:hint="eastAsia"/>
+                      <w:color w:val="C00000"/>
+                    </w:rPr>
+                    <w:t>一个</w:t>
+                  </w:r>
+                  <w:r>
+                    <w:rPr>
+                      <w:rFonts w:hint="eastAsia"/>
+                      <w:color w:val="C00000"/>
+                    </w:rPr>
+                    <w:t>Message</w:t>
+                  </w:r>
+                  <w:r>
+                    <w:rPr>
+                      <w:rFonts w:hint="eastAsia"/>
+                      <w:color w:val="C00000"/>
+                    </w:rPr>
+                    <w:t>固定大小</w:t>
+                  </w:r>
+                  <w:r>
+                    <w:rPr>
+                      <w:rFonts w:hint="eastAsia"/>
+                      <w:color w:val="C00000"/>
+                    </w:rPr>
+                    <w:t xml:space="preserve">, </w:t>
+                  </w:r>
+                  <w:r>
+                    <w:rPr>
+                      <w:rFonts w:hint="eastAsia"/>
+                      <w:color w:val="C00000"/>
+                    </w:rPr>
+                    <w:t>但可能有填充</w:t>
+                  </w:r>
+                  <w:r>
+                    <w:rPr>
+                      <w:rFonts w:hint="eastAsia"/>
+                      <w:color w:val="C00000"/>
+                    </w:rPr>
+                    <w:t xml:space="preserve">, </w:t>
+                  </w:r>
+                  <w:r>
+                    <w:rPr>
+                      <w:rFonts w:hint="eastAsia"/>
+                      <w:color w:val="C00000"/>
+                    </w:rPr>
+                    <w:t>需要删除这些填充数据</w:t>
                   </w:r>
                 </w:p>
               </w:txbxContent>
@@ -2103,62 +2204,38 @@
       </w:r>
       <w:r>
         <w:rPr>
-          <w:sz w:val="20"/>
-          <w:szCs w:val="20"/>
-        </w:rPr>
-        <w:tab/>
-        <w:t>}</w:t>
-      </w:r>
-    </w:p>
-    <w:p/>
-    <w:p>
-      <w:pPr>
-        <w:pStyle w:val="ListParagraph"/>
-        <w:numPr>
-          <w:ilvl w:val="0"/>
-          <w:numId w:val="1"/>
-        </w:numPr>
-      </w:pPr>
-      <w:r>
-        <w:rPr>
-          <w:rFonts w:hint="eastAsia"/>
           <w:noProof/>
         </w:rPr>
         <w:pict>
-          <v:shape id="_x0000_s1033" type="#_x0000_t47" style="position:absolute;left:0;text-align:left;margin-left:285.45pt;margin-top:16.3pt;width:223.7pt;height:48pt;z-index:251665408" adj="-5880,49185,-579,,-6522,47183,-5880,49185">
+          <v:shape id="_x0000_s1032" type="#_x0000_t47" style="position:absolute;margin-left:160.3pt;margin-top:-49.25pt;width:102.85pt;height:89.95pt;z-index:251664384" adj="-21789,48255,-1260,2161,-21201,9942,-19804,11010">
             <v:textbox>
               <w:txbxContent>
                 <w:p>
                   <w:pPr>
                     <w:rPr>
-                      <w:color w:val="000000" w:themeColor="text1"/>
+                      <w:color w:val="C00000"/>
                     </w:rPr>
                   </w:pPr>
                   <w:r>
                     <w:rPr>
-                      <w:color w:val="000000" w:themeColor="text1"/>
-                    </w:rPr>
-                    <w:t>P2P</w:t>
-                  </w:r>
-                  <w:r>
-                    <w:rPr>
-                      <w:rFonts w:hint="eastAsia"/>
-                      <w:color w:val="000000" w:themeColor="text1"/>
-                    </w:rPr>
-                    <w:t>和</w:t>
-                  </w:r>
-                  <w:r>
-                    <w:rPr>
-                      <w:color w:val="000000" w:themeColor="text1"/>
-                    </w:rPr>
-                    <w:t>P2M</w:t>
-                  </w:r>
-                  <w:r>
-                    <w:rPr>
-                      <w:rFonts w:hint="eastAsia"/>
-                      <w:color w:val="000000" w:themeColor="text1"/>
-                    </w:rPr>
-                    <w:t>在实际应用过程中有什么用处？</w:t>
+                      <w:rFonts w:hint="eastAsia"/>
+                      <w:color w:val="C00000"/>
+                    </w:rPr>
+                    <w:t>目前开发就设置成</w:t>
+                  </w:r>
+                  <w:r>
+                    <w:rPr>
+                      <w:rFonts w:hint="eastAsia"/>
+                      <w:color w:val="C00000"/>
+                    </w:rPr>
+                    <w:t>0</w:t>
+                  </w:r>
+                  <w:r>
+                    <w:rPr>
+                      <w:rFonts w:hint="eastAsia"/>
+                      <w:color w:val="C00000"/>
+                    </w:rPr>
+                    <w:t>。</w:t>
                   </w:r>
                 </w:p>
               </w:txbxContent>
@@ -2169,65 +2246,71 @@
       </w:r>
       <w:r>
         <w:rPr>
-          <w:rFonts w:hint="eastAsia"/>
-        </w:rPr>
-        <w:t>Message</w:t>
-      </w:r>
-    </w:p>
-    <w:p>
-      <w:pPr>
-        <w:pStyle w:val="ListParagraph"/>
-        <w:ind w:left="360"/>
-      </w:pPr>
-      <w:r>
-        <w:t>L</w:t>
-      </w:r>
-      <w:r>
-        <w:rPr>
-          <w:rFonts w:hint="eastAsia"/>
-        </w:rPr>
-        <w:t>ength:</w:t>
-      </w:r>
-      <w:r>
-        <w:t xml:space="preserve"> Message </w:t>
-      </w:r>
-      <w:r>
-        <w:t>seg</w:t>
-      </w:r>
-      <w:r>
-        <w:t xml:space="preserve">ment </w:t>
-      </w:r>
-      <w:r>
-        <w:t>length (</w:t>
-      </w:r>
-      <w:r>
-        <w:t>size in byte)</w:t>
-      </w:r>
-    </w:p>
-    <w:p>
-      <w:pPr>
-        <w:pStyle w:val="ListParagraph"/>
-        <w:ind w:left="360"/>
+          <w:sz w:val="22"/>
+          <w:szCs w:val="22"/>
+        </w:rPr>
+        <w:tab/>
+        <w:t>tcpSocket</w:t>
+      </w:r>
+      <w:r>
+        <w:rPr>
+          <w:sz w:val="20"/>
+          <w:szCs w:val="20"/>
+        </w:rPr>
+        <w:t>-&gt;write(block);</w:t>
+      </w:r>
+    </w:p>
+    <w:p>
+      <w:pPr>
+        <w:rPr>
+          <w:sz w:val="20"/>
+          <w:szCs w:val="20"/>
+        </w:rPr>
       </w:pPr>
       <w:r>
         <w:rPr>
           <w:noProof/>
+          <w:sz w:val="20"/>
+          <w:szCs w:val="20"/>
         </w:rPr>
         <w:pict>
-          <v:shape id="_x0000_s1032" type="#_x0000_t47" style="position:absolute;left:0;text-align:left;margin-left:126.85pt;margin-top:5.65pt;width:1in;height:23.55pt;z-index:251664384" adj="-27525,38110,,8255,-30285,37972,-28290,42054">
+          <v:shape id="_x0000_s1031" type="#_x0000_t47" style="position:absolute;margin-left:204pt;margin-top:15.85pt;width:314.55pt;height:48pt;z-index:251663360" adj="-11183,28350,-412,,-11639,26348,-11183,28350">
             <v:textbox>
               <w:txbxContent>
                 <w:p>
-                  <w:pPr>
-                    <w:rPr>
+                  <w:r>
+                    <w:rPr>
+                      <w:rFonts w:hint="eastAsia"/>
                       <w:color w:val="000000" w:themeColor="text1"/>
                     </w:rPr>
-                  </w:pPr>
-                  <w:r>
-                    <w:rPr>
+                    <w:t>Question</w:t>
+                  </w:r>
+                  <w:r>
+                    <w:rPr>
+                      <w:rFonts w:hint="eastAsia"/>
                       <w:color w:val="000000" w:themeColor="text1"/>
                     </w:rPr>
-                    <w:t>?</w:t>
+                    <w:t>：</w:t>
+                  </w:r>
+                  <w:r>
+                    <w:rPr>
+                      <w:rFonts w:hint="eastAsia"/>
+                      <w:color w:val="000000" w:themeColor="text1"/>
+                    </w:rPr>
+                    <w:t>在这里对消息进行细化？</w:t>
+                  </w:r>
+                  <w:r>
+                    <w:rPr>
+                      <w:rFonts w:hint="eastAsia"/>
+                      <w:color w:val="000000" w:themeColor="text1"/>
+                    </w:rPr>
+                    <w:t>如果这些字段是固定的，是不是放在整个数据包的定义里更明显</w:t>
+                  </w:r>
+                  <w:r>
+                    <w:rPr>
+                      <w:rFonts w:hint="eastAsia"/>
+                    </w:rPr>
+                    <w:t>？</w:t>
                   </w:r>
                 </w:p>
               </w:txbxContent>
@@ -2236,6 +2319,127 @@
           </v:shape>
         </w:pict>
       </w:r>
+      <w:r>
+        <w:rPr>
+          <w:sz w:val="20"/>
+          <w:szCs w:val="20"/>
+        </w:rPr>
+        <w:tab/>
+        <w:t>}</w:t>
+      </w:r>
+    </w:p>
+    <w:p/>
+    <w:p>
+      <w:pPr>
+        <w:pStyle w:val="ListParagraph"/>
+        <w:numPr>
+          <w:ilvl w:val="0"/>
+          <w:numId w:val="1"/>
+        </w:numPr>
+      </w:pPr>
+      <w:r>
+        <w:rPr>
+          <w:noProof/>
+        </w:rPr>
+        <w:pict>
+          <v:shape id="_x0000_s1033" type="#_x0000_t47" style="position:absolute;left:0;text-align:left;margin-left:285.45pt;margin-top:16.3pt;width:223.7pt;height:48pt;z-index:251665408" adj="-5880,49185,-579,,-6522,47183,-5880,49185">
+            <v:textbox style="mso-next-textbox:#_x0000_s1033">
+              <w:txbxContent>
+                <w:p>
+                  <w:pPr>
+                    <w:rPr>
+                      <w:color w:val="000000" w:themeColor="text1"/>
+                    </w:rPr>
+                  </w:pPr>
+                  <w:r>
+                    <w:rPr>
+                      <w:rFonts w:hint="eastAsia"/>
+                      <w:color w:val="000000" w:themeColor="text1"/>
+                    </w:rPr>
+                    <w:t>Question</w:t>
+                  </w:r>
+                  <w:r>
+                    <w:rPr>
+                      <w:rFonts w:hint="eastAsia"/>
+                      <w:color w:val="000000" w:themeColor="text1"/>
+                    </w:rPr>
+                    <w:t>：</w:t>
+                  </w:r>
+                  <w:r>
+                    <w:rPr>
+                      <w:color w:val="000000" w:themeColor="text1"/>
+                    </w:rPr>
+                    <w:t>P2P</w:t>
+                  </w:r>
+                  <w:r>
+                    <w:rPr>
+                      <w:rFonts w:hint="eastAsia"/>
+                      <w:color w:val="000000" w:themeColor="text1"/>
+                    </w:rPr>
+                    <w:t>和</w:t>
+                  </w:r>
+                  <w:r>
+                    <w:rPr>
+                      <w:color w:val="000000" w:themeColor="text1"/>
+                    </w:rPr>
+                    <w:t>P2M</w:t>
+                  </w:r>
+                  <w:r>
+                    <w:rPr>
+                      <w:rFonts w:hint="eastAsia"/>
+                      <w:color w:val="000000" w:themeColor="text1"/>
+                    </w:rPr>
+                    <w:t>在实际应用过程中有什么用处？</w:t>
+                  </w:r>
+                </w:p>
+              </w:txbxContent>
+            </v:textbox>
+            <o:callout v:ext="edit" minusy="t"/>
+          </v:shape>
+        </w:pict>
+      </w:r>
+      <w:r>
+        <w:rPr>
+          <w:rFonts w:hint="eastAsia"/>
+        </w:rPr>
+        <w:t>Message</w:t>
+      </w:r>
+    </w:p>
+    <w:p>
+      <w:pPr>
+        <w:pStyle w:val="ListParagraph"/>
+        <w:ind w:left="360"/>
+      </w:pPr>
+      <w:r>
+        <w:t>L</w:t>
+      </w:r>
+      <w:r>
+        <w:rPr>
+          <w:rFonts w:hint="eastAsia"/>
+        </w:rPr>
+        <w:t>ength:</w:t>
+      </w:r>
+      <w:r>
+        <w:t xml:space="preserve"> Message </w:t>
+      </w:r>
+      <w:r>
+        <w:t>seg</w:t>
+      </w:r>
+      <w:r>
+        <w:t xml:space="preserve">ment </w:t>
+      </w:r>
+      <w:r>
+        <w:t>length (</w:t>
+      </w:r>
+      <w:r>
+        <w:t>size in byte)</w:t>
+      </w:r>
+    </w:p>
+    <w:p>
+      <w:pPr>
+        <w:pStyle w:val="ListParagraph"/>
+        <w:ind w:left="360"/>
+      </w:pPr>
     </w:p>
     <w:p>
       <w:pPr>
@@ -2510,6 +2714,47 @@
               <w:pStyle w:val="ListParagraph"/>
               <w:ind w:left="0"/>
             </w:pPr>
+            <w:r>
+              <w:rPr>
+                <w:noProof/>
+              </w:rPr>
+              <w:pict>
+                <v:shape id="_x0000_s1034" type="#_x0000_t47" style="position:absolute;margin-left:31.05pt;margin-top:13.2pt;width:177.45pt;height:48pt;z-index:251666432;mso-position-horizontal-relative:text;mso-position-vertical-relative:text" adj="-15751,66780,-730,,-13743,36203,-12933,38205">
+                  <v:textbox>
+                    <w:txbxContent>
+                      <w:p>
+                        <w:pPr>
+                          <w:rPr>
+                            <w:color w:val="000000" w:themeColor="text1"/>
+                          </w:rPr>
+                        </w:pPr>
+                        <w:r>
+                          <w:rPr>
+                            <w:rFonts w:hint="eastAsia"/>
+                            <w:color w:val="000000" w:themeColor="text1"/>
+                          </w:rPr>
+                          <w:t xml:space="preserve">Question: </w:t>
+                        </w:r>
+                        <w:r>
+                          <w:rPr>
+                            <w:rFonts w:hint="eastAsia"/>
+                            <w:color w:val="000000" w:themeColor="text1"/>
+                          </w:rPr>
+                          <w:t>会在什么场景下用到</w:t>
+                        </w:r>
+                        <w:r>
+                          <w:rPr>
+                            <w:color w:val="000000" w:themeColor="text1"/>
+                          </w:rPr>
+                          <w:t>Friend SegID?</w:t>
+                        </w:r>
+                      </w:p>
+                    </w:txbxContent>
+                  </v:textbox>
+                  <o:callout v:ext="edit" minusy="t"/>
+                </v:shape>
+              </w:pict>
+            </w:r>
           </w:p>
         </w:tc>
       </w:tr>
@@ -2554,39 +2799,513 @@
         <w:pStyle w:val="ListParagraph"/>
         <w:ind w:left="360"/>
       </w:pPr>
-    </w:p>
-    <w:p>
-      <w:pPr>
-        <w:pStyle w:val="ListParagraph"/>
-        <w:ind w:left="360"/>
-      </w:pPr>
-      <w:r>
-        <w:t>Friend</w:t>
-      </w:r>
-      <w:r>
-        <w:rPr>
-          <w:rFonts w:hint="eastAsia"/>
-        </w:rPr>
-        <w:t xml:space="preserve"> SegID:</w:t>
-      </w:r>
-    </w:p>
-    <w:p>
-      <w:pPr>
-        <w:pStyle w:val="ListParagraph"/>
-        <w:ind w:left="360"/>
-      </w:pPr>
       <w:r>
         <w:rPr>
           <w:noProof/>
         </w:rPr>
         <w:pict>
-          <v:shape id="_x0000_s1034" type="#_x0000_t47" style="position:absolute;left:0;text-align:left;margin-left:312pt;margin-top:41.4pt;width:177.45pt;height:48pt;z-index:251666432" adj="-10535,-4433,-730,,-11345,-6435,-10535,-4433">
+          <v:shape id="_x0000_s1041" type="#_x0000_t47" style="position:absolute;left:0;text-align:left;margin-left:-84.05pt;margin-top:11.7pt;width:294.05pt;height:48pt;z-index:251670528;mso-position-horizontal-relative:text;mso-position-vertical-relative:text" adj="22041,-60930,22041,,10346,36203,10835,38205">
             <v:textbox>
               <w:txbxContent>
                 <w:p>
                   <w:pPr>
                     <w:rPr>
-                      <w:rFonts w:hint="eastAsia"/>
+                      <w:color w:val="C00000"/>
+                    </w:rPr>
+                  </w:pPr>
+                  <w:r>
+                    <w:rPr>
+                      <w:rFonts w:hint="eastAsia"/>
+                      <w:color w:val="C00000"/>
+                    </w:rPr>
+                    <w:t>Answer</w:t>
+                  </w:r>
+                  <w:r>
+                    <w:rPr>
+                      <w:rFonts w:hint="eastAsia"/>
+                      <w:color w:val="C00000"/>
+                    </w:rPr>
+                    <w:t>：</w:t>
+                  </w:r>
+                  <w:r>
+                    <w:rPr>
+                      <w:rFonts w:hint="eastAsia"/>
+                      <w:color w:val="C00000"/>
+                    </w:rPr>
+                    <w:t>用作分别群发和点对点发送。比如私聊和群聊</w:t>
+                  </w:r>
+                </w:p>
+              </w:txbxContent>
+            </v:textbox>
+            <o:callout v:ext="edit" minusx="t"/>
+          </v:shape>
+        </w:pict>
+      </w:r>
+    </w:p>
+    <w:p>
+      <w:pPr>
+        <w:pStyle w:val="ListParagraph"/>
+        <w:ind w:left="360"/>
+      </w:pPr>
+    </w:p>
+    <w:p>
+      <w:pPr>
+        <w:pStyle w:val="ListParagraph"/>
+        <w:ind w:left="360"/>
+      </w:pPr>
+    </w:p>
+    <w:p>
+      <w:pPr>
+        <w:pStyle w:val="ListParagraph"/>
+        <w:ind w:left="360"/>
+      </w:pPr>
+    </w:p>
+    <w:p>
+      <w:pPr>
+        <w:pStyle w:val="ListParagraph"/>
+        <w:ind w:left="360"/>
+      </w:pPr>
+    </w:p>
+    <w:p>
+      <w:pPr>
+        <w:pStyle w:val="ListParagraph"/>
+        <w:ind w:left="360"/>
+      </w:pPr>
+    </w:p>
+    <w:p>
+      <w:pPr>
+        <w:pStyle w:val="ListParagraph"/>
+        <w:ind w:left="360"/>
+      </w:pPr>
+      <w:r>
+        <w:t>Friend</w:t>
+      </w:r>
+      <w:r>
+        <w:rPr>
+          <w:rFonts w:hint="eastAsia"/>
+        </w:rPr>
+        <w:t xml:space="preserve"> SegID:</w:t>
+      </w:r>
+    </w:p>
+    <w:p>
+      <w:pPr>
+        <w:pStyle w:val="ListParagraph"/>
+        <w:ind w:left="360"/>
+      </w:pPr>
+      <w:r>
+        <w:t xml:space="preserve">One message </w:t>
+      </w:r>
+      <w:r>
+        <w:t>seg</w:t>
+      </w:r>
+      <w:r>
+        <w:t xml:space="preserve">ment may be not enough to carry all data. Friend SegID </w:t>
+      </w:r>
+      <w:r>
+        <w:rPr>
+          <w:rFonts w:hint="eastAsia"/>
+        </w:rPr>
+        <w:t>tell client</w:t>
+      </w:r>
+      <w:r>
+        <w:t xml:space="preserve"> </w:t>
+      </w:r>
+      <w:r>
+        <w:t xml:space="preserve">that </w:t>
+      </w:r>
+      <w:r>
+        <w:t xml:space="preserve">this message should be operated with following message </w:t>
+      </w:r>
+      <w:r>
+        <w:t>seg</w:t>
+      </w:r>
+      <w:r>
+        <w:t>ments</w:t>
+      </w:r>
+      <w:r>
+        <w:t xml:space="preserve"> </w:t>
+      </w:r>
+      <w:r>
+        <w:t>identified</w:t>
+      </w:r>
+      <w:r>
+        <w:t xml:space="preserve"> with</w:t>
+      </w:r>
+      <w:r>
+        <w:t xml:space="preserve"> Friend SegID</w:t>
+      </w:r>
+      <w:r>
+        <w:t>.</w:t>
+      </w:r>
+    </w:p>
+    <w:p>
+      <w:pPr>
+        <w:pStyle w:val="ListParagraph"/>
+        <w:ind w:left="360"/>
+      </w:pPr>
+      <w:r>
+        <w:rPr>
+          <w:noProof/>
+        </w:rPr>
+        <w:pict>
+          <v:shape id="_x0000_s1038" type="#_x0000_t47" style="position:absolute;left:0;text-align:left;margin-left:55.7pt;margin-top:8.75pt;width:342.85pt;height:162pt;z-index:251669504" adj="22844,-20793,21978,1200,7466,16220,7885,16813">
+            <v:textbox style="mso-next-textbox:#_x0000_s1038">
+              <w:txbxContent>
+                <w:p>
+                  <w:pPr>
+                    <w:pStyle w:val="ListParagraph"/>
+                    <w:ind w:left="360"/>
+                    <w:rPr>
+                      <w:color w:val="C00000"/>
+                    </w:rPr>
+                  </w:pPr>
+                  <w:r>
+                    <w:rPr>
+                      <w:rFonts w:hint="eastAsia"/>
+                      <w:color w:val="C00000"/>
+                    </w:rPr>
+                    <w:t>Answer</w:t>
+                  </w:r>
+                  <w:r>
+                    <w:rPr>
+                      <w:rFonts w:hint="eastAsia"/>
+                      <w:color w:val="C00000"/>
+                    </w:rPr>
+                    <w:t>：</w:t>
+                  </w:r>
+                  <w:r>
+                    <w:rPr>
+                      <w:rFonts w:hint="eastAsia"/>
+                      <w:color w:val="C00000"/>
+                    </w:rPr>
+                    <w:t>比如一个</w:t>
+                  </w:r>
+                  <w:r>
+                    <w:rPr>
+                      <w:rFonts w:hint="eastAsia"/>
+                      <w:color w:val="C00000"/>
+                    </w:rPr>
+                    <w:t>Message Fragment</w:t>
+                  </w:r>
+                  <w:r>
+                    <w:rPr>
+                      <w:rFonts w:hint="eastAsia"/>
+                      <w:color w:val="C00000"/>
+                    </w:rPr>
+                    <w:t>实际数据大小只有</w:t>
+                  </w:r>
+                  <w:r>
+                    <w:rPr>
+                      <w:rFonts w:hint="eastAsia"/>
+                      <w:color w:val="C00000"/>
+                    </w:rPr>
+                    <w:t xml:space="preserve"> 64/128Byte</w:t>
+                  </w:r>
+                  <w:r>
+                    <w:rPr>
+                      <w:rFonts w:hint="eastAsia"/>
+                      <w:color w:val="C00000"/>
+                    </w:rPr>
+                    <w:t>，如果一次更新</w:t>
+                  </w:r>
+                  <w:r>
+                    <w:rPr>
+                      <w:rFonts w:hint="eastAsia"/>
+                      <w:color w:val="C00000"/>
+                    </w:rPr>
+                    <w:t>200</w:t>
+                  </w:r>
+                  <w:r>
+                    <w:rPr>
+                      <w:rFonts w:hint="eastAsia"/>
+                      <w:color w:val="C00000"/>
+                    </w:rPr>
+                    <w:t>个好友在线（以及其他信息）的信息，</w:t>
+                  </w:r>
+                  <w:r>
+                    <w:rPr>
+                      <w:rFonts w:hint="eastAsia"/>
+                      <w:color w:val="C00000"/>
+                    </w:rPr>
+                    <w:t>可能会超过</w:t>
+                  </w:r>
+                  <w:r>
+                    <w:rPr>
+                      <w:rFonts w:hint="eastAsia"/>
+                      <w:color w:val="C00000"/>
+                    </w:rPr>
+                    <w:t>64/128Byte</w:t>
+                  </w:r>
+                  <w:r>
+                    <w:rPr>
+                      <w:rFonts w:hint="eastAsia"/>
+                      <w:color w:val="C00000"/>
+                    </w:rPr>
+                    <w:t>，这就需要多个</w:t>
+                  </w:r>
+                  <w:r>
+                    <w:rPr>
+                      <w:rFonts w:hint="eastAsia"/>
+                      <w:color w:val="C00000"/>
+                    </w:rPr>
+                    <w:t xml:space="preserve">Message Fragment </w:t>
+                  </w:r>
+                  <w:r>
+                    <w:rPr>
+                      <w:rFonts w:hint="eastAsia"/>
+                      <w:color w:val="C00000"/>
+                    </w:rPr>
+                    <w:t>来装这些信息。</w:t>
+                  </w:r>
+                </w:p>
+                <w:p>
+                  <w:pPr>
+                    <w:pStyle w:val="ListParagraph"/>
+                    <w:ind w:left="360"/>
+                    <w:rPr>
+                      <w:rFonts w:hint="eastAsia"/>
+                      <w:color w:val="C00000"/>
+                    </w:rPr>
+                  </w:pPr>
+                  <w:r>
+                    <w:rPr>
+                      <w:rFonts w:hint="eastAsia"/>
+                      <w:color w:val="C00000"/>
+                    </w:rPr>
+                    <w:t>又如，传送文件时，也可能会占用很多</w:t>
+                  </w:r>
+                  <w:r>
+                    <w:rPr>
+                      <w:rFonts w:hint="eastAsia"/>
+                      <w:color w:val="C00000"/>
+                    </w:rPr>
+                    <w:t>Message Fragment</w:t>
+                  </w:r>
+                  <w:r>
+                    <w:rPr>
+                      <w:rFonts w:hint="eastAsia"/>
+                      <w:color w:val="C00000"/>
+                    </w:rPr>
+                    <w:t>，不过传送文件可以另设新协议。</w:t>
+                  </w:r>
+                </w:p>
+                <w:p>
+                  <w:pPr>
+                    <w:pStyle w:val="ListParagraph"/>
+                    <w:ind w:left="360"/>
+                    <w:rPr>
+                      <w:color w:val="C00000"/>
+                    </w:rPr>
+                  </w:pPr>
+                  <w:r>
+                    <w:rPr>
+                      <w:rFonts w:hint="eastAsia"/>
+                      <w:color w:val="C00000"/>
+                    </w:rPr>
+                    <w:t>再如：实际一条信息有</w:t>
+                  </w:r>
+                  <w:r>
+                    <w:rPr>
+                      <w:rFonts w:hint="eastAsia"/>
+                      <w:color w:val="C00000"/>
+                    </w:rPr>
+                    <w:t>3</w:t>
+                  </w:r>
+                  <w:r>
+                    <w:rPr>
+                      <w:rFonts w:hint="eastAsia"/>
+                      <w:color w:val="C00000"/>
+                    </w:rPr>
+                    <w:t>种：</w:t>
+                  </w:r>
+                  <w:r>
+                    <w:rPr>
+                      <w:rFonts w:hint="eastAsia"/>
+                      <w:color w:val="C00000"/>
+                    </w:rPr>
+                    <w:t>Text</w:t>
+                  </w:r>
+                  <w:r>
+                    <w:rPr>
+                      <w:rFonts w:hint="eastAsia"/>
+                      <w:color w:val="C00000"/>
+                    </w:rPr>
+                    <w:t>、</w:t>
+                  </w:r>
+                  <w:r>
+                    <w:rPr>
+                      <w:rFonts w:hint="eastAsia"/>
+                      <w:color w:val="C00000"/>
+                    </w:rPr>
+                    <w:t>Picture</w:t>
+                  </w:r>
+                  <w:r>
+                    <w:rPr>
+                      <w:rFonts w:hint="eastAsia"/>
+                      <w:color w:val="C00000"/>
+                    </w:rPr>
+                    <w:t>和</w:t>
+                  </w:r>
+                  <w:r>
+                    <w:rPr>
+                      <w:rFonts w:hint="eastAsia"/>
+                      <w:color w:val="C00000"/>
+                    </w:rPr>
+                    <w:t>HttpLink</w:t>
+                  </w:r>
+                  <w:r>
+                    <w:rPr>
+                      <w:rFonts w:hint="eastAsia"/>
+                      <w:color w:val="C00000"/>
+                    </w:rPr>
+                    <w:t>，简单处理就用</w:t>
+                  </w:r>
+                  <w:r>
+                    <w:rPr>
+                      <w:rFonts w:hint="eastAsia"/>
+                      <w:color w:val="C00000"/>
+                    </w:rPr>
+                    <w:t>Friend Fragment</w:t>
+                  </w:r>
+                  <w:r>
+                    <w:rPr>
+                      <w:rFonts w:hint="eastAsia"/>
+                      <w:color w:val="C00000"/>
+                    </w:rPr>
+                    <w:t>去装。</w:t>
+                  </w:r>
+                  <w:r>
+                    <w:rPr>
+                      <w:rFonts w:hint="eastAsia"/>
+                      <w:color w:val="C00000"/>
+                    </w:rPr>
+                    <w:t xml:space="preserve"> </w:t>
+                  </w:r>
+                </w:p>
+                <w:p/>
+              </w:txbxContent>
+            </v:textbox>
+            <o:callout v:ext="edit" minusx="t"/>
+          </v:shape>
+        </w:pict>
+      </w:r>
+    </w:p>
+    <w:p>
+      <w:pPr>
+        <w:pStyle w:val="ListParagraph"/>
+        <w:ind w:left="360"/>
+        <w:rPr>
+          <w:color w:val="C00000"/>
+        </w:rPr>
+      </w:pPr>
+    </w:p>
+    <w:p>
+      <w:pPr>
+        <w:pStyle w:val="ListParagraph"/>
+        <w:ind w:left="360"/>
+        <w:rPr>
+          <w:color w:val="C00000"/>
+        </w:rPr>
+      </w:pPr>
+    </w:p>
+    <w:p>
+      <w:pPr>
+        <w:pStyle w:val="ListParagraph"/>
+        <w:ind w:left="360"/>
+        <w:rPr>
+          <w:color w:val="C00000"/>
+        </w:rPr>
+      </w:pPr>
+    </w:p>
+    <w:p>
+      <w:pPr>
+        <w:pStyle w:val="ListParagraph"/>
+        <w:ind w:left="360"/>
+        <w:rPr>
+          <w:color w:val="C00000"/>
+        </w:rPr>
+      </w:pPr>
+    </w:p>
+    <w:p>
+      <w:pPr>
+        <w:pStyle w:val="ListParagraph"/>
+        <w:ind w:left="360"/>
+        <w:rPr>
+          <w:color w:val="C00000"/>
+        </w:rPr>
+      </w:pPr>
+    </w:p>
+    <w:p>
+      <w:pPr>
+        <w:pStyle w:val="ListParagraph"/>
+        <w:ind w:left="360"/>
+        <w:rPr>
+          <w:color w:val="C00000"/>
+        </w:rPr>
+      </w:pPr>
+    </w:p>
+    <w:p>
+      <w:pPr>
+        <w:pStyle w:val="ListParagraph"/>
+        <w:ind w:left="360"/>
+        <w:rPr>
+          <w:color w:val="C00000"/>
+        </w:rPr>
+      </w:pPr>
+    </w:p>
+    <w:p>
+      <w:pPr>
+        <w:pStyle w:val="ListParagraph"/>
+        <w:ind w:left="360"/>
+      </w:pPr>
+      <w:r>
+        <w:rPr>
+          <w:rFonts w:hint="eastAsia"/>
+        </w:rPr>
+        <w:lastRenderedPageBreak/>
+        <w:t>Extension:</w:t>
+      </w:r>
+      <w:r>
+        <w:t xml:space="preserve"> </w:t>
+      </w:r>
+      <w:r>
+        <w:rPr>
+          <w:rFonts w:hint="eastAsia"/>
+        </w:rPr>
+        <w:t>Reserve for next version.</w:t>
+      </w:r>
+    </w:p>
+    <w:p>
+      <w:pPr>
+        <w:pStyle w:val="ListParagraph"/>
+        <w:numPr>
+          <w:ilvl w:val="0"/>
+          <w:numId w:val="3"/>
+        </w:numPr>
+      </w:pPr>
+      <w:r>
+        <w:t>May used as link priority.</w:t>
+      </w:r>
+    </w:p>
+    <w:p>
+      <w:pPr>
+        <w:pStyle w:val="ListParagraph"/>
+        <w:numPr>
+          <w:ilvl w:val="0"/>
+          <w:numId w:val="3"/>
+        </w:numPr>
+      </w:pPr>
+      <w:r>
+        <w:rPr>
+          <w:noProof/>
+        </w:rPr>
+        <w:pict>
+          <v:shape id="_x0000_s1035" type="#_x0000_t47" style="position:absolute;left:0;text-align:left;margin-left:344.55pt;margin-top:46.8pt;width:153.45pt;height:48pt;z-index:251667456" adj="-12908,-12915,-845,,-13844,-14918,-12908,-12915">
+            <v:textbox style="mso-next-textbox:#_x0000_s1035">
+              <w:txbxContent>
+                <w:p>
+                  <w:pPr>
+                    <w:rPr>
                       <w:color w:val="000000" w:themeColor="text1"/>
                     </w:rPr>
                   </w:pPr>
@@ -2595,13 +3314,7 @@
                       <w:rFonts w:hint="eastAsia"/>
                       <w:color w:val="000000" w:themeColor="text1"/>
                     </w:rPr>
-                    <w:t>会在什么场景下用到</w:t>
-                  </w:r>
-                  <w:r>
-                    <w:rPr>
-                      <w:color w:val="000000" w:themeColor="text1"/>
-                    </w:rPr>
-                    <w:t>Friend SegID?</w:t>
+                    <w:t>什么场景下用到这些？</w:t>
                   </w:r>
                 </w:p>
               </w:txbxContent>
@@ -2610,76 +3323,13 @@
         </w:pict>
       </w:r>
       <w:r>
-        <w:t xml:space="preserve">One message </w:t>
-      </w:r>
-      <w:r>
-        <w:t>seg</w:t>
-      </w:r>
-      <w:r>
-        <w:t xml:space="preserve">ment may be not enough to carry all data. Friend SegID </w:t>
-      </w:r>
-      <w:r>
-        <w:rPr>
-          <w:rFonts w:hint="eastAsia"/>
-        </w:rPr>
-        <w:t>tell client</w:t>
+        <w:t>May used as connection method. ( A. One time connection; B.</w:t>
       </w:r>
       <w:r>
         <w:t xml:space="preserve"> </w:t>
       </w:r>
       <w:r>
-        <w:t xml:space="preserve">that </w:t>
-      </w:r>
-      <w:r>
-        <w:t xml:space="preserve">this message should be operated with following message </w:t>
-      </w:r>
-      <w:r>
-        <w:t>seg</w:t>
-      </w:r>
-      <w:r>
-        <w:t>ments</w:t>
-      </w:r>
-      <w:r>
-        <w:t xml:space="preserve"> </w:t>
-      </w:r>
-      <w:r>
-        <w:t>identified</w:t>
-      </w:r>
-      <w:r>
-        <w:t xml:space="preserve"> with</w:t>
-      </w:r>
-      <w:r>
-        <w:t xml:space="preserve"> Friend SegID</w:t>
-      </w:r>
-      <w:r>
-        <w:t>.</w:t>
-      </w:r>
-    </w:p>
-    <w:p>
-      <w:pPr>
-        <w:pStyle w:val="ListParagraph"/>
-        <w:ind w:left="360"/>
-      </w:pPr>
-    </w:p>
-    <w:p>
-      <w:pPr>
-        <w:pStyle w:val="ListParagraph"/>
-        <w:ind w:left="360"/>
-      </w:pPr>
-      <w:r>
-        <w:rPr>
-          <w:rFonts w:hint="eastAsia"/>
-        </w:rPr>
-        <w:t>Extension:</w:t>
-      </w:r>
-      <w:r>
-        <w:t xml:space="preserve"> </w:t>
-      </w:r>
-      <w:r>
-        <w:rPr>
-          <w:rFonts w:hint="eastAsia"/>
-        </w:rPr>
-        <w:t>Reserve for next version.</w:t>
+        <w:t>Temporary/short connection; C. Long time connection )</w:t>
       </w:r>
     </w:p>
     <w:p>
@@ -2691,67 +3341,9 @@
         </w:numPr>
       </w:pPr>
       <w:r>
-        <w:t>May used as link priority.</w:t>
-      </w:r>
-    </w:p>
-    <w:p>
-      <w:pPr>
-        <w:pStyle w:val="ListParagraph"/>
-        <w:numPr>
-          <w:ilvl w:val="0"/>
-          <w:numId w:val="3"/>
-        </w:numPr>
-      </w:pPr>
-      <w:r>
         <w:rPr>
           <w:noProof/>
         </w:rPr>
-        <w:pict>
-          <v:shape id="_x0000_s1035" type="#_x0000_t47" style="position:absolute;left:0;text-align:left;margin-left:344.55pt;margin-top:46.8pt;width:153.45pt;height:48pt;z-index:251667456" adj="-12908,-12915,-845,,-13844,-14918,-12908,-12915">
-            <v:textbox>
-              <w:txbxContent>
-                <w:p>
-                  <w:pPr>
-                    <w:rPr>
-                      <w:color w:val="000000" w:themeColor="text1"/>
-                    </w:rPr>
-                  </w:pPr>
-                  <w:r>
-                    <w:rPr>
-                      <w:rFonts w:hint="eastAsia"/>
-                      <w:color w:val="000000" w:themeColor="text1"/>
-                    </w:rPr>
-                    <w:t>什么场景下用到这些？</w:t>
-                  </w:r>
-                </w:p>
-              </w:txbxContent>
-            </v:textbox>
-          </v:shape>
-        </w:pict>
-      </w:r>
-      <w:r>
-        <w:t>May used as connection method. ( A. One time connection; B.</w:t>
-      </w:r>
-      <w:r>
-        <w:t xml:space="preserve"> </w:t>
-      </w:r>
-      <w:r>
-        <w:t>Temporary/short connection; C. Long time connection )</w:t>
-      </w:r>
-    </w:p>
-    <w:p>
-      <w:pPr>
-        <w:pStyle w:val="ListParagraph"/>
-        <w:numPr>
-          <w:ilvl w:val="0"/>
-          <w:numId w:val="3"/>
-        </w:numPr>
-      </w:pPr>
-      <w:r>
-        <w:rPr>
-          <w:noProof/>
-        </w:rPr>
-        <w:lastRenderedPageBreak/>
         <w:pict>
           <v:shape id="_x0000_s1036" type="#_x0000_t47" style="position:absolute;left:0;text-align:left;margin-left:-84pt;margin-top:187.7pt;width:155.15pt;height:96.45pt;z-index:251668480" adj="29000,-3068,22435,2016,28074,-4065,29000,-3068">
             <v:textbox>
@@ -2829,6 +3421,13 @@
                     <w:t>.</w:t>
                   </w:r>
                 </w:p>
+                <w:p>
+                  <w:pPr>
+                    <w:rPr>
+                      <w:color w:val="000000" w:themeColor="text1"/>
+                    </w:rPr>
+                  </w:pPr>
+                </w:p>
               </w:txbxContent>
             </v:textbox>
             <o:callout v:ext="edit" minusx="t"/>
@@ -2840,6 +3439,267 @@
       </w:r>
       <w:r>
         <w:t>informati</w:t>
+      </w:r>
+      <w:r>
+        <w:rPr>
+          <w:rFonts w:hint="eastAsia"/>
+        </w:rPr>
+        <w:t>on</w:t>
+      </w:r>
+    </w:p>
+    <w:p>
+      <w:pPr>
+        <w:pStyle w:val="ListParagraph"/>
+        <w:rPr>
+          <w:color w:val="C00000"/>
+        </w:rPr>
+      </w:pPr>
+      <w:r>
+        <w:rPr>
+          <w:rFonts w:hint="eastAsia"/>
+          <w:color w:val="C00000"/>
+        </w:rPr>
+        <w:t>关于</w:t>
+      </w:r>
+      <w:r>
+        <w:rPr>
+          <w:rFonts w:hint="eastAsia"/>
+          <w:color w:val="C00000"/>
+        </w:rPr>
+        <w:t>Ext</w:t>
+      </w:r>
+      <w:r>
+        <w:rPr>
+          <w:rFonts w:hint="eastAsia"/>
+          <w:color w:val="C00000"/>
+        </w:rPr>
+        <w:t>最初考虑用来</w:t>
+      </w:r>
+      <w:r>
+        <w:rPr>
+          <w:rFonts w:hint="eastAsia"/>
+          <w:color w:val="C00000"/>
+        </w:rPr>
+        <w:t xml:space="preserve"> </w:t>
+      </w:r>
+      <w:r>
+        <w:rPr>
+          <w:rFonts w:hint="eastAsia"/>
+          <w:color w:val="C00000"/>
+        </w:rPr>
+        <w:t>给未来扩展做接口</w:t>
+      </w:r>
+      <w:r>
+        <w:rPr>
+          <w:rFonts w:hint="eastAsia"/>
+          <w:color w:val="C00000"/>
+        </w:rPr>
+        <w:t>。昨天（</w:t>
+      </w:r>
+      <w:r>
+        <w:rPr>
+          <w:rFonts w:hint="eastAsia"/>
+          <w:color w:val="C00000"/>
+        </w:rPr>
+        <w:t>0629</w:t>
+      </w:r>
+      <w:r>
+        <w:rPr>
+          <w:rFonts w:hint="eastAsia"/>
+          <w:color w:val="C00000"/>
+        </w:rPr>
+        <w:t>）会议讨论到需要应用层抽象</w:t>
+      </w:r>
+      <w:r>
+        <w:rPr>
+          <w:rFonts w:hint="eastAsia"/>
+          <w:color w:val="C00000"/>
+        </w:rPr>
+        <w:t>UDP</w:t>
+      </w:r>
+      <w:r>
+        <w:rPr>
+          <w:rFonts w:hint="eastAsia"/>
+          <w:color w:val="C00000"/>
+        </w:rPr>
+        <w:t>长连接，</w:t>
+      </w:r>
+      <w:r>
+        <w:rPr>
+          <w:rFonts w:hint="eastAsia"/>
+          <w:color w:val="C00000"/>
+        </w:rPr>
+        <w:t>connection method</w:t>
+      </w:r>
+      <w:r>
+        <w:rPr>
+          <w:rFonts w:hint="eastAsia"/>
+          <w:color w:val="C00000"/>
+        </w:rPr>
+        <w:t>为其留了一个接口。</w:t>
+      </w:r>
+    </w:p>
+    <w:p>
+      <w:pPr>
+        <w:pStyle w:val="ListParagraph"/>
+      </w:pPr>
+    </w:p>
+    <w:p>
+      <w:pPr>
+        <w:pStyle w:val="ListParagraph"/>
+      </w:pPr>
+      <w:r>
+        <w:rPr>
+          <w:noProof/>
+        </w:rPr>
+        <w:pict>
+          <v:shape id="_x0000_s1042" type="#_x0000_t47" style="position:absolute;left:0;text-align:left;margin-left:204.85pt;margin-top:217.65pt;width:293.15pt;height:96.45pt;z-index:251671552" adj="-3224,-13045,-442,2016,2542,-4065,3032,-3068">
+            <v:textbox>
+              <w:txbxContent>
+                <w:p>
+                  <w:pPr>
+                    <w:rPr>
+                      <w:color w:val="C00000"/>
+                    </w:rPr>
+                  </w:pPr>
+                  <w:r>
+                    <w:rPr>
+                      <w:rFonts w:hint="eastAsia"/>
+                      <w:color w:val="C00000"/>
+                    </w:rPr>
+                    <w:t>To</w:t>
+                  </w:r>
+                  <w:r>
+                    <w:rPr>
+                      <w:rFonts w:hint="eastAsia"/>
+                      <w:color w:val="C00000"/>
+                    </w:rPr>
+                    <w:t>可以不用</w:t>
+                  </w:r>
+                  <w:r>
+                    <w:rPr>
+                      <w:rFonts w:hint="eastAsia"/>
+                      <w:color w:val="C00000"/>
+                    </w:rPr>
+                    <w:t>IP</w:t>
+                  </w:r>
+                  <w:r>
+                    <w:rPr>
+                      <w:rFonts w:hint="eastAsia"/>
+                      <w:color w:val="C00000"/>
+                    </w:rPr>
+                    <w:t>地址（或者其他</w:t>
+                  </w:r>
+                  <w:r>
+                    <w:rPr>
+                      <w:rFonts w:hint="eastAsia"/>
+                      <w:color w:val="C00000"/>
+                    </w:rPr>
+                    <w:t>ID</w:t>
+                  </w:r>
+                  <w:r>
+                    <w:rPr>
+                      <w:rFonts w:hint="eastAsia"/>
+                      <w:color w:val="C00000"/>
+                    </w:rPr>
+                    <w:t>），可以是简短的由服务器分配的</w:t>
+                  </w:r>
+                  <w:r>
+                    <w:rPr>
+                      <w:rFonts w:hint="eastAsia"/>
+                      <w:color w:val="C00000"/>
+                    </w:rPr>
+                    <w:t>ID</w:t>
+                  </w:r>
+                  <w:r>
+                    <w:rPr>
+                      <w:rFonts w:hint="eastAsia"/>
+                      <w:color w:val="C00000"/>
+                    </w:rPr>
+                    <w:t>（或者特定的名字），发送的消息可以是群发（</w:t>
+                  </w:r>
+                  <w:r>
+                    <w:rPr>
+                      <w:rFonts w:hint="eastAsia"/>
+                      <w:color w:val="C00000"/>
+                    </w:rPr>
+                    <w:t>P2M</w:t>
+                  </w:r>
+                  <w:r>
+                    <w:rPr>
+                      <w:rFonts w:hint="eastAsia"/>
+                      <w:color w:val="C00000"/>
+                    </w:rPr>
+                    <w:t>）</w:t>
+                  </w:r>
+                  <w:r>
+                    <w:rPr>
+                      <w:rFonts w:hint="eastAsia"/>
+                      <w:color w:val="C00000"/>
+                    </w:rPr>
+                    <w:t xml:space="preserve">, </w:t>
+                  </w:r>
+                  <w:r>
+                    <w:rPr>
+                      <w:rFonts w:hint="eastAsia"/>
+                      <w:color w:val="C00000"/>
+                    </w:rPr>
+                    <w:t>就需要对应的</w:t>
+                  </w:r>
+                  <w:r>
+                    <w:rPr>
+                      <w:rFonts w:hint="eastAsia"/>
+                      <w:color w:val="C00000"/>
+                    </w:rPr>
+                    <w:t>GroupID</w:t>
+                  </w:r>
+                  <w:r>
+                    <w:rPr>
+                      <w:rFonts w:hint="eastAsia"/>
+                      <w:color w:val="C00000"/>
+                    </w:rPr>
+                    <w:t xml:space="preserve"> , </w:t>
+                  </w:r>
+                  <w:r>
+                    <w:rPr>
+                      <w:rFonts w:hint="eastAsia"/>
+                      <w:color w:val="C00000"/>
+                    </w:rPr>
+                    <w:t>这就需要</w:t>
+                  </w:r>
+                  <w:r>
+                    <w:rPr>
+                      <w:rFonts w:hint="eastAsia"/>
+                      <w:color w:val="C00000"/>
+                    </w:rPr>
+                    <w:t>To</w:t>
+                  </w:r>
+                  <w:r>
+                    <w:rPr>
+                      <w:rFonts w:hint="eastAsia"/>
+                      <w:color w:val="C00000"/>
+                    </w:rPr>
+                    <w:t>来标记了</w:t>
+                  </w:r>
+                  <w:r>
+                    <w:rPr>
+                      <w:rFonts w:hint="eastAsia"/>
+                      <w:color w:val="C00000"/>
+                    </w:rPr>
+                    <w:t>.</w:t>
+                  </w:r>
+                </w:p>
+                <w:p>
+                  <w:pPr>
+                    <w:rPr>
+                      <w:color w:val="000000" w:themeColor="text1"/>
+                    </w:rPr>
+                  </w:pPr>
+                </w:p>
+              </w:txbxContent>
+            </v:textbox>
+          </v:shape>
+        </w:pict>
       </w:r>
       <w:r>
         <w:rPr>
@@ -2882,6 +3742,7 @@
         </w:drawing>
       </w:r>
     </w:p>
+    <w:p/>
     <w:p>
       <w:r>
         <w:t>M</w:t>
@@ -2960,6 +3821,7 @@
     <w:p/>
     <w:p>
       <w:r>
+        <w:lastRenderedPageBreak/>
         <w:t xml:space="preserve">Message minimum size (in bytes) = </w:t>
       </w:r>
     </w:p>
@@ -2988,7 +3850,6 @@
     </w:p>
     <w:p>
       <w:r>
-        <w:lastRenderedPageBreak/>
         <w:t xml:space="preserve">One </w:t>
       </w:r>
       <w:r>
@@ -3012,6 +3873,8 @@
         <w:t xml:space="preserve"> 0.8</w:t>
       </w:r>
     </w:p>
+    <w:p/>
+    <w:p/>
     <w:sectPr>
       <w:pgSz w:w="12240" w:h="15840"/>
       <w:pgMar w:top="1440" w:right="1800" w:bottom="1440" w:left="1800" w:header="720" w:footer="720" w:gutter="0"/>
@@ -3024,7 +3887,7 @@
 
 <file path=word/endnotes.xml><?xml version="1.0" encoding="utf-8"?>
 <w:endnotes xmlns:ve="http://schemas.openxmlformats.org/markup-compatibility/2006" xmlns:o="urn:schemas-microsoft-com:office:office" xmlns:r="http://schemas.openxmlformats.org/officeDocument/2006/relationships" xmlns:m="http://schemas.openxmlformats.org/officeDocument/2006/math" xmlns:v="urn:schemas-microsoft-com:vml" xmlns:wp="http://schemas.openxmlformats.org/drawingml/2006/wordprocessingDrawing" xmlns:w10="urn:schemas-microsoft-com:office:word" xmlns:w="http://schemas.openxmlformats.org/wordprocessingml/2006/main" xmlns:wne="http://schemas.microsoft.com/office/word/2006/wordml">
-  <w:endnote w:type="separator" w:id="0">
+  <w:endnote w:type="separator" w:id="-1">
     <w:p>
       <w:pPr>
         <w:spacing w:after="0" w:line="240" w:lineRule="auto"/>
@@ -3034,7 +3897,7 @@
       </w:r>
     </w:p>
   </w:endnote>
-  <w:endnote w:type="continuationSeparator" w:id="1">
+  <w:endnote w:type="continuationSeparator" w:id="0">
     <w:p>
       <w:pPr>
         <w:spacing w:after="0" w:line="240" w:lineRule="auto"/>
@@ -3049,7 +3912,7 @@
 
 <file path=word/footnotes.xml><?xml version="1.0" encoding="utf-8"?>
 <w:footnotes xmlns:ve="http://schemas.openxmlformats.org/markup-compatibility/2006" xmlns:o="urn:schemas-microsoft-com:office:office" xmlns:r="http://schemas.openxmlformats.org/officeDocument/2006/relationships" xmlns:m="http://schemas.openxmlformats.org/officeDocument/2006/math" xmlns:v="urn:schemas-microsoft-com:vml" xmlns:wp="http://schemas.openxmlformats.org/drawingml/2006/wordprocessingDrawing" xmlns:w10="urn:schemas-microsoft-com:office:word" xmlns:w="http://schemas.openxmlformats.org/wordprocessingml/2006/main" xmlns:wne="http://schemas.microsoft.com/office/word/2006/wordml">
-  <w:footnote w:type="separator" w:id="0">
+  <w:footnote w:type="separator" w:id="-1">
     <w:p>
       <w:pPr>
         <w:spacing w:after="0" w:line="240" w:lineRule="auto"/>
@@ -3059,7 +3922,7 @@
       </w:r>
     </w:p>
   </w:footnote>
-  <w:footnote w:type="continuationSeparator" w:id="1">
+  <w:footnote w:type="continuationSeparator" w:id="0">
     <w:p>
       <w:pPr>
         <w:spacing w:after="0" w:line="240" w:lineRule="auto"/>
@@ -3961,7 +4824,7 @@
 </file>
 
 <file path=customXml/itemProps1.xml><?xml version="1.0" encoding="utf-8"?>
-<ds:datastoreItem xmlns:ds="http://schemas.openxmlformats.org/officeDocument/2006/customXml" ds:itemID="{FACB5CB0-FF8B-4FD4-8920-AA08423BBC12}">
+<ds:datastoreItem xmlns:ds="http://schemas.openxmlformats.org/officeDocument/2006/customXml" ds:itemID="{D2BBBBCC-52B5-48F1-9B57-75A92B2C931C}">
   <ds:schemaRefs>
     <ds:schemaRef ds:uri="http://schemas.openxmlformats.org/officeDocument/2006/bibliography"/>
   </ds:schemaRefs>

</xml_diff>